<commit_message>
guiões de testes done
</commit_message>
<xml_diff>
--- a/GuioesTeste-LisbonSpots.docx
+++ b/GuioesTeste-LisbonSpots.docx
@@ -19,7 +19,7 @@
           <w:noProof/>
         </w:rPr>
         <w:drawing>
-          <wp:inline distT="0" distB="0" distL="0" distR="0" wp14:anchorId="78438718" wp14:editId="18DFA88B">
+          <wp:inline distT="0" distB="0" distL="0" distR="0" wp14:anchorId="78438718" wp14:editId="6F6DE598">
             <wp:extent cx="3657600" cy="533894"/>
             <wp:effectExtent l="0" t="0" r="0" b="0"/>
             <wp:docPr id="1029522899" name="Imagem 2" descr="Uma imagem com captura de ecrã, Gráficos, Tipo de letra, design gráfico&#10;&#10;Descrição gerada automaticamente"/>
@@ -837,18 +837,14 @@
         </w:rPr>
         <w:t xml:space="preserve">Trabalho de desenvolvimento web do segundo ano, no curso de engenharia informática da Faculdade de </w:t>
       </w:r>
-      <w:proofErr w:type="spellStart"/>
-      <w:proofErr w:type="gramStart"/>
-      <w:r>
-        <w:rPr>
-          <w:rFonts w:ascii="Amasis MT Pro" w:hAnsi="Amasis MT Pro"/>
-          <w:sz w:val="24"/>
-          <w:szCs w:val="24"/>
-        </w:rPr>
-        <w:t>Design,Tecnologia</w:t>
-      </w:r>
-      <w:proofErr w:type="spellEnd"/>
-      <w:proofErr w:type="gramEnd"/>
+      <w:r>
+        <w:rPr>
+          <w:rFonts w:ascii="Amasis MT Pro" w:hAnsi="Amasis MT Pro"/>
+          <w:sz w:val="24"/>
+          <w:szCs w:val="24"/>
+        </w:rPr>
+        <w:t>Design, Tecnologia</w:t>
+      </w:r>
       <w:r>
         <w:rPr>
           <w:rFonts w:ascii="Amasis MT Pro" w:hAnsi="Amasis MT Pro"/>
@@ -954,6 +950,15 @@
           <w:szCs w:val="28"/>
           <w:u w:val="single"/>
         </w:rPr>
+        <w:sectPr>
+          <w:footerReference w:type="default" r:id="rId9"/>
+          <w:footerReference w:type="first" r:id="rId10"/>
+          <w:pgSz w:w="11906" w:h="16838"/>
+          <w:pgMar w:top="1417" w:right="1701" w:bottom="1417" w:left="1701" w:header="708" w:footer="708" w:gutter="0"/>
+          <w:cols w:space="708"/>
+          <w:titlePg/>
+          <w:docGrid w:linePitch="360"/>
+        </w:sectPr>
       </w:pPr>
       <w:r>
         <w:rPr>
@@ -975,8 +980,9 @@
           <w:szCs w:val="28"/>
           <w:u w:val="single"/>
         </w:rPr>
-        <w:t>202</w:t>
-      </w:r>
+        <w:t>20</w:t>
+      </w:r>
+      <w:bookmarkEnd w:id="1"/>
       <w:r>
         <w:rPr>
           <w:rFonts w:ascii="Amasis MT Pro" w:hAnsi="Amasis MT Pro"/>
@@ -986,50 +992,124 @@
           <w:szCs w:val="28"/>
           <w:u w:val="single"/>
         </w:rPr>
-        <w:t>4</w:t>
-      </w:r>
-    </w:p>
-    <w:bookmarkEnd w:id="1"/>
-    <w:p>
-      <w:pPr>
-        <w:rPr>
-          <w:rFonts w:ascii="Amasis MT Pro" w:hAnsi="Amasis MT Pro" w:cstheme="minorHAnsi"/>
-          <w:b/>
-          <w:bCs/>
-          <w:sz w:val="32"/>
-          <w:szCs w:val="32"/>
-        </w:rPr>
-      </w:pPr>
-      <w:r>
-        <w:rPr>
-          <w:rFonts w:ascii="Amasis MT Pro" w:hAnsi="Amasis MT Pro" w:cstheme="minorHAnsi"/>
-          <w:b/>
-          <w:bCs/>
-          <w:sz w:val="32"/>
-          <w:szCs w:val="32"/>
-        </w:rPr>
-        <w:lastRenderedPageBreak/>
-        <w:t>Guiões de teste</w:t>
-      </w:r>
+        <w:t>24</w:t>
+      </w:r>
+    </w:p>
+    <w:p>
+      <w:pPr>
+        <w:rPr>
+          <w:rFonts w:ascii="Amasis MT Pro" w:hAnsi="Amasis MT Pro"/>
+          <w:b/>
+          <w:bCs/>
+          <w:sz w:val="28"/>
+          <w:szCs w:val="28"/>
+          <w:u w:val="single"/>
+        </w:rPr>
+      </w:pPr>
+    </w:p>
+    <w:p>
+      <w:pPr>
+        <w:spacing w:line="480" w:lineRule="auto"/>
+        <w:rPr>
+          <w:rFonts w:ascii="Amasis MT Pro" w:hAnsi="Amasis MT Pro" w:cstheme="minorHAnsi"/>
+          <w:b/>
+          <w:bCs/>
+          <w:sz w:val="40"/>
+          <w:szCs w:val="40"/>
+        </w:rPr>
+      </w:pPr>
+      <w:r>
+        <w:rPr>
+          <w:rFonts w:ascii="Amasis MT Pro" w:hAnsi="Amasis MT Pro" w:cstheme="minorHAnsi"/>
+          <w:b/>
+          <w:bCs/>
+          <w:sz w:val="40"/>
+          <w:szCs w:val="40"/>
+        </w:rPr>
+        <w:t>G</w:t>
+      </w:r>
+      <w:r>
+        <w:rPr>
+          <w:rFonts w:ascii="Amasis MT Pro" w:hAnsi="Amasis MT Pro" w:cstheme="minorHAnsi"/>
+          <w:b/>
+          <w:bCs/>
+          <w:sz w:val="40"/>
+          <w:szCs w:val="40"/>
+        </w:rPr>
+        <w:t>UIÕES DE TESTES</w:t>
+      </w:r>
+    </w:p>
+    <w:p>
+      <w:pPr>
+        <w:spacing w:line="480" w:lineRule="auto"/>
+        <w:rPr>
+          <w:rFonts w:ascii="Amasis MT Pro" w:hAnsi="Amasis MT Pro" w:cstheme="minorHAnsi"/>
+          <w:b/>
+          <w:bCs/>
+          <w:sz w:val="40"/>
+          <w:szCs w:val="40"/>
+        </w:rPr>
+      </w:pPr>
+      <w:proofErr w:type="spellStart"/>
+      <w:r>
+        <w:rPr>
+          <w:rFonts w:ascii="Amasis MT Pro" w:hAnsi="Amasis MT Pro" w:cstheme="minorHAnsi"/>
+          <w:b/>
+          <w:bCs/>
+          <w:sz w:val="40"/>
+          <w:szCs w:val="40"/>
+        </w:rPr>
+        <w:t>Front-end</w:t>
+      </w:r>
+      <w:proofErr w:type="spellEnd"/>
     </w:p>
     <w:p>
       <w:pPr>
         <w:pStyle w:val="PargrafodaLista"/>
         <w:numPr>
           <w:ilvl w:val="0"/>
-          <w:numId w:val="1"/>
+          <w:numId w:val="2"/>
         </w:numPr>
-        <w:rPr>
-          <w:rFonts w:ascii="Amasis MT Pro" w:hAnsi="Amasis MT Pro" w:cstheme="minorHAnsi"/>
-          <w:b/>
-          <w:bCs/>
-        </w:rPr>
-      </w:pPr>
-      <w:r>
-        <w:rPr>
-          <w:rFonts w:ascii="Amasis MT Pro" w:hAnsi="Amasis MT Pro" w:cstheme="minorHAnsi"/>
-        </w:rPr>
-        <w:t>Verificar usuários podem se inscrever, fazer login e sair com sucesso do aplicativo;</w:t>
+        <w:spacing w:line="480" w:lineRule="auto"/>
+        <w:rPr>
+          <w:rFonts w:ascii="Amasis MT Pro" w:hAnsi="Amasis MT Pro" w:cstheme="minorHAnsi"/>
+          <w:b/>
+          <w:bCs/>
+          <w:sz w:val="28"/>
+          <w:szCs w:val="28"/>
+        </w:rPr>
+      </w:pPr>
+      <w:r>
+        <w:rPr>
+          <w:rFonts w:ascii="Amasis MT Pro" w:hAnsi="Amasis MT Pro" w:cstheme="minorHAnsi"/>
+          <w:b/>
+          <w:bCs/>
+          <w:sz w:val="28"/>
+          <w:szCs w:val="28"/>
+        </w:rPr>
+        <w:t>Navegação do usuário</w:t>
+      </w:r>
+    </w:p>
+    <w:p>
+      <w:pPr>
+        <w:spacing w:line="480" w:lineRule="auto"/>
+        <w:rPr>
+          <w:rFonts w:ascii="Amasis MT Pro" w:hAnsi="Amasis MT Pro" w:cstheme="minorHAnsi"/>
+          <w:b/>
+          <w:bCs/>
+          <w:sz w:val="28"/>
+          <w:szCs w:val="28"/>
+        </w:rPr>
+      </w:pPr>
+      <w:r>
+        <w:rPr>
+          <w:rFonts w:ascii="Amasis MT Pro" w:hAnsi="Amasis MT Pro" w:cstheme="minorHAnsi"/>
+          <w:b/>
+          <w:bCs/>
+          <w:sz w:val="28"/>
+          <w:szCs w:val="28"/>
+        </w:rPr>
+        <w:t>Navegar pelas diferentes páginas do site, verificar se os links e botões funcionam.</w:t>
       </w:r>
     </w:p>
     <w:p>
@@ -1037,32 +1117,26 @@
         <w:pStyle w:val="PargrafodaLista"/>
         <w:numPr>
           <w:ilvl w:val="0"/>
-          <w:numId w:val="1"/>
+          <w:numId w:val="2"/>
         </w:numPr>
-        <w:rPr>
-          <w:rFonts w:ascii="Amasis MT Pro" w:hAnsi="Amasis MT Pro" w:cstheme="minorHAnsi"/>
-          <w:b/>
-          <w:bCs/>
-        </w:rPr>
-      </w:pPr>
-      <w:r>
-        <w:rPr>
-          <w:rFonts w:ascii="Amasis MT Pro" w:hAnsi="Amasis MT Pro" w:cstheme="minorHAnsi"/>
-        </w:rPr>
-        <w:t xml:space="preserve">Garantir que os usuários podem navegar entre as diferentes seções do aplicativo (página inicial, perfis </w:t>
-      </w:r>
-      <w:r>
-        <w:rPr>
-          <w:rFonts w:ascii="Amasis MT Pro" w:hAnsi="Amasis MT Pro" w:cstheme="minorHAnsi"/>
-          <w:u w:val="single"/>
-        </w:rPr>
-        <w:t>de</w:t>
-      </w:r>
-      <w:r>
-        <w:rPr>
-          <w:rFonts w:ascii="Amasis MT Pro" w:hAnsi="Amasis MT Pro" w:cstheme="minorHAnsi"/>
-        </w:rPr>
-        <w:t xml:space="preserve"> usuário, aulas disponíveis entre outras funcionalidades disponíveis no aplicativo);</w:t>
+        <w:spacing w:line="480" w:lineRule="auto"/>
+        <w:rPr>
+          <w:rFonts w:ascii="Amasis MT Pro" w:hAnsi="Amasis MT Pro" w:cstheme="minorHAnsi"/>
+          <w:b/>
+          <w:bCs/>
+          <w:sz w:val="28"/>
+          <w:szCs w:val="28"/>
+        </w:rPr>
+      </w:pPr>
+      <w:r>
+        <w:rPr>
+          <w:rFonts w:ascii="Amasis MT Pro" w:hAnsi="Amasis MT Pro" w:cstheme="minorHAnsi"/>
+          <w:b/>
+          <w:bCs/>
+          <w:sz w:val="28"/>
+          <w:szCs w:val="28"/>
+        </w:rPr>
+        <w:t>Erros de digitação</w:t>
       </w:r>
     </w:p>
     <w:p>
@@ -1070,33 +1144,26 @@
         <w:pStyle w:val="PargrafodaLista"/>
         <w:numPr>
           <w:ilvl w:val="0"/>
-          <w:numId w:val="1"/>
+          <w:numId w:val="2"/>
         </w:numPr>
-        <w:rPr>
-          <w:rFonts w:ascii="Amasis MT Pro" w:hAnsi="Amasis MT Pro" w:cstheme="minorHAnsi"/>
-          <w:b/>
-          <w:bCs/>
-        </w:rPr>
-      </w:pPr>
-      <w:r>
-        <w:rPr>
-          <w:rFonts w:ascii="Amasis MT Pro" w:hAnsi="Amasis MT Pro" w:cstheme="minorHAnsi"/>
-        </w:rPr>
-        <w:t xml:space="preserve">Analisar a facilidade de uso do aplicativo (clareza das instruções, </w:t>
-      </w:r>
-      <w:proofErr w:type="spellStart"/>
-      <w:r>
-        <w:rPr>
-          <w:rFonts w:ascii="Amasis MT Pro" w:hAnsi="Amasis MT Pro" w:cstheme="minorHAnsi"/>
-        </w:rPr>
-        <w:t>intuitividade</w:t>
-      </w:r>
-      <w:proofErr w:type="spellEnd"/>
-      <w:r>
-        <w:rPr>
-          <w:rFonts w:ascii="Amasis MT Pro" w:hAnsi="Amasis MT Pro" w:cstheme="minorHAnsi"/>
-        </w:rPr>
-        <w:t xml:space="preserve"> da navegação, legibilidade do texto);</w:t>
+        <w:spacing w:line="480" w:lineRule="auto"/>
+        <w:rPr>
+          <w:rFonts w:ascii="Amasis MT Pro" w:hAnsi="Amasis MT Pro" w:cstheme="minorHAnsi"/>
+          <w:b/>
+          <w:bCs/>
+          <w:sz w:val="28"/>
+          <w:szCs w:val="28"/>
+        </w:rPr>
+      </w:pPr>
+      <w:r>
+        <w:rPr>
+          <w:rFonts w:ascii="Amasis MT Pro" w:hAnsi="Amasis MT Pro" w:cstheme="minorHAnsi"/>
+          <w:b/>
+          <w:bCs/>
+          <w:sz w:val="28"/>
+          <w:szCs w:val="28"/>
+        </w:rPr>
+        <w:t>Testar o site com diferentes navegadores</w:t>
       </w:r>
     </w:p>
     <w:p>
@@ -1104,20 +1171,26 @@
         <w:pStyle w:val="PargrafodaLista"/>
         <w:numPr>
           <w:ilvl w:val="0"/>
-          <w:numId w:val="1"/>
+          <w:numId w:val="2"/>
         </w:numPr>
-        <w:rPr>
-          <w:rFonts w:ascii="Amasis MT Pro" w:hAnsi="Amasis MT Pro" w:cstheme="minorHAnsi"/>
-          <w:b/>
-          <w:bCs/>
-        </w:rPr>
-      </w:pPr>
-      <w:r>
-        <w:rPr>
-          <w:rFonts w:ascii="Amasis MT Pro" w:hAnsi="Amasis MT Pro" w:cstheme="minorHAnsi"/>
-          <w:bdr w:val="none" w:sz="0" w:space="0" w:color="auto" w:frame="1"/>
-        </w:rPr>
-        <w:t>Capacidade de os usuários encontrarem rapidamente as aulas de dança, exercícios que desejam fazer;</w:t>
+        <w:spacing w:line="480" w:lineRule="auto"/>
+        <w:rPr>
+          <w:rFonts w:ascii="Amasis MT Pro" w:hAnsi="Amasis MT Pro" w:cstheme="minorHAnsi"/>
+          <w:b/>
+          <w:bCs/>
+          <w:sz w:val="28"/>
+          <w:szCs w:val="28"/>
+        </w:rPr>
+      </w:pPr>
+      <w:r>
+        <w:rPr>
+          <w:rFonts w:ascii="Amasis MT Pro" w:hAnsi="Amasis MT Pro" w:cstheme="minorHAnsi"/>
+          <w:b/>
+          <w:bCs/>
+          <w:sz w:val="28"/>
+          <w:szCs w:val="28"/>
+        </w:rPr>
+        <w:t>Testar a responsividade do site</w:t>
       </w:r>
     </w:p>
     <w:p>
@@ -1125,20 +1198,26 @@
         <w:pStyle w:val="PargrafodaLista"/>
         <w:numPr>
           <w:ilvl w:val="0"/>
-          <w:numId w:val="1"/>
+          <w:numId w:val="2"/>
         </w:numPr>
-        <w:rPr>
-          <w:rFonts w:ascii="Amasis MT Pro" w:hAnsi="Amasis MT Pro" w:cstheme="minorHAnsi"/>
-          <w:b/>
-          <w:bCs/>
-        </w:rPr>
-      </w:pPr>
-      <w:r>
-        <w:rPr>
-          <w:rFonts w:ascii="Amasis MT Pro" w:hAnsi="Amasis MT Pro" w:cstheme="minorHAnsi"/>
-          <w:bdr w:val="none" w:sz="0" w:space="0" w:color="auto" w:frame="1"/>
-        </w:rPr>
-        <w:t xml:space="preserve">Testar o aplicativo com diferentes navegadores; </w:t>
+        <w:spacing w:line="480" w:lineRule="auto"/>
+        <w:rPr>
+          <w:rFonts w:ascii="Amasis MT Pro" w:hAnsi="Amasis MT Pro" w:cstheme="minorHAnsi"/>
+          <w:b/>
+          <w:bCs/>
+          <w:sz w:val="28"/>
+          <w:szCs w:val="28"/>
+        </w:rPr>
+      </w:pPr>
+      <w:r>
+        <w:rPr>
+          <w:rFonts w:ascii="Amasis MT Pro" w:hAnsi="Amasis MT Pro" w:cstheme="minorHAnsi"/>
+          <w:b/>
+          <w:bCs/>
+          <w:sz w:val="28"/>
+          <w:szCs w:val="28"/>
+        </w:rPr>
+        <w:t>Analisar o tempo de carregamento da página</w:t>
       </w:r>
     </w:p>
     <w:p>
@@ -1146,20 +1225,26 @@
         <w:pStyle w:val="PargrafodaLista"/>
         <w:numPr>
           <w:ilvl w:val="0"/>
-          <w:numId w:val="1"/>
+          <w:numId w:val="2"/>
         </w:numPr>
-        <w:rPr>
-          <w:rFonts w:ascii="Amasis MT Pro" w:hAnsi="Amasis MT Pro" w:cstheme="minorHAnsi"/>
-          <w:b/>
-          <w:bCs/>
-        </w:rPr>
-      </w:pPr>
-      <w:r>
-        <w:rPr>
-          <w:rFonts w:ascii="Amasis MT Pro" w:hAnsi="Amasis MT Pro" w:cstheme="minorHAnsi"/>
-          <w:bdr w:val="none" w:sz="0" w:space="0" w:color="auto" w:frame="1"/>
-        </w:rPr>
-        <w:t>Testar se o aplicativo é responsivo e se adapta em diferentes tamanhos de tela;</w:t>
+        <w:spacing w:line="480" w:lineRule="auto"/>
+        <w:rPr>
+          <w:rFonts w:ascii="Amasis MT Pro" w:hAnsi="Amasis MT Pro" w:cstheme="minorHAnsi"/>
+          <w:b/>
+          <w:bCs/>
+          <w:sz w:val="28"/>
+          <w:szCs w:val="28"/>
+        </w:rPr>
+      </w:pPr>
+      <w:r>
+        <w:rPr>
+          <w:rFonts w:ascii="Amasis MT Pro" w:hAnsi="Amasis MT Pro" w:cstheme="minorHAnsi"/>
+          <w:b/>
+          <w:bCs/>
+          <w:sz w:val="28"/>
+          <w:szCs w:val="28"/>
+        </w:rPr>
+        <w:t>Verificar o funcionamento do aplicativo quando está sobrecarregado</w:t>
       </w:r>
     </w:p>
     <w:p>
@@ -1167,54 +1252,135 @@
         <w:pStyle w:val="PargrafodaLista"/>
         <w:numPr>
           <w:ilvl w:val="0"/>
-          <w:numId w:val="1"/>
+          <w:numId w:val="2"/>
         </w:numPr>
-        <w:rPr>
-          <w:rFonts w:cstheme="minorHAnsi"/>
-          <w:b/>
-          <w:bCs/>
-        </w:rPr>
-      </w:pPr>
-      <w:r>
-        <w:rPr>
-          <w:rFonts w:ascii="Amasis MT Pro" w:hAnsi="Amasis MT Pro" w:cstheme="minorHAnsi"/>
-          <w:bdr w:val="none" w:sz="0" w:space="0" w:color="auto" w:frame="1"/>
-        </w:rPr>
-        <w:t xml:space="preserve"> Analisar o tempo de carregamento da página.</w:t>
-      </w:r>
+        <w:spacing w:line="480" w:lineRule="auto"/>
+        <w:rPr>
+          <w:rFonts w:ascii="Amasis MT Pro" w:hAnsi="Amasis MT Pro" w:cstheme="minorHAnsi"/>
+          <w:b/>
+          <w:bCs/>
+          <w:sz w:val="40"/>
+          <w:szCs w:val="40"/>
+        </w:rPr>
+      </w:pPr>
+      <w:proofErr w:type="spellStart"/>
+      <w:r>
+        <w:rPr>
+          <w:rFonts w:ascii="Amasis MT Pro" w:hAnsi="Amasis MT Pro" w:cstheme="minorHAnsi"/>
+          <w:b/>
+          <w:bCs/>
+          <w:sz w:val="40"/>
+          <w:szCs w:val="40"/>
+        </w:rPr>
+        <w:t>Back</w:t>
+      </w:r>
+      <w:r>
+        <w:rPr>
+          <w:rFonts w:ascii="Amasis MT Pro" w:hAnsi="Amasis MT Pro" w:cstheme="minorHAnsi"/>
+          <w:b/>
+          <w:bCs/>
+          <w:sz w:val="40"/>
+          <w:szCs w:val="40"/>
+        </w:rPr>
+        <w:t>-end</w:t>
+      </w:r>
+      <w:proofErr w:type="spellEnd"/>
     </w:p>
     <w:p>
       <w:pPr>
         <w:pStyle w:val="PargrafodaLista"/>
         <w:numPr>
           <w:ilvl w:val="0"/>
-          <w:numId w:val="1"/>
+          <w:numId w:val="2"/>
         </w:numPr>
-        <w:rPr>
-          <w:rFonts w:cstheme="minorHAnsi"/>
-          <w:b/>
-          <w:bCs/>
-        </w:rPr>
-      </w:pPr>
-      <w:r>
-        <w:rPr>
-          <w:rFonts w:ascii="Amasis MT Pro" w:hAnsi="Amasis MT Pro" w:cstheme="minorHAnsi"/>
-          <w:bdr w:val="none" w:sz="0" w:space="0" w:color="auto" w:frame="1"/>
-        </w:rPr>
-        <w:t xml:space="preserve"> Verificar o desempenho do Aplicativo sobrecarregado</w:t>
-      </w:r>
-      <w:r>
-        <w:rPr>
-          <w:rFonts w:ascii="Amasis MT Pro" w:hAnsi="Amasis MT Pro" w:cstheme="minorHAnsi"/>
-          <w:bdr w:val="none" w:sz="0" w:space="0" w:color="auto" w:frame="1"/>
-        </w:rPr>
-        <w:t>.</w:t>
+        <w:spacing w:line="480" w:lineRule="auto"/>
+        <w:rPr>
+          <w:rFonts w:ascii="Amasis MT Pro" w:hAnsi="Amasis MT Pro" w:cstheme="minorHAnsi"/>
+          <w:b/>
+          <w:bCs/>
+          <w:sz w:val="28"/>
+          <w:szCs w:val="28"/>
+        </w:rPr>
+      </w:pPr>
+      <w:r>
+        <w:rPr>
+          <w:rFonts w:ascii="Amasis MT Pro" w:hAnsi="Amasis MT Pro" w:cstheme="minorHAnsi"/>
+          <w:b/>
+          <w:bCs/>
+          <w:sz w:val="28"/>
+          <w:szCs w:val="28"/>
+        </w:rPr>
+        <w:t>Verificar se os usuários podem se inscrever, fazer login e sair do site com sucesso.</w:t>
+      </w:r>
+    </w:p>
+    <w:p>
+      <w:pPr>
+        <w:pStyle w:val="PargrafodaLista"/>
+        <w:numPr>
+          <w:ilvl w:val="0"/>
+          <w:numId w:val="2"/>
+        </w:numPr>
+        <w:spacing w:line="480" w:lineRule="auto"/>
+        <w:rPr>
+          <w:rFonts w:ascii="Amasis MT Pro" w:hAnsi="Amasis MT Pro" w:cstheme="minorHAnsi"/>
+          <w:b/>
+          <w:bCs/>
+          <w:sz w:val="28"/>
+          <w:szCs w:val="28"/>
+        </w:rPr>
+      </w:pPr>
+      <w:r>
+        <w:rPr>
+          <w:rFonts w:ascii="Amasis MT Pro" w:hAnsi="Amasis MT Pro" w:cstheme="minorHAnsi"/>
+          <w:b/>
+          <w:bCs/>
+          <w:sz w:val="28"/>
+          <w:szCs w:val="28"/>
+        </w:rPr>
+        <w:t>Garantir que todas as funções do mapa funcionem sem erros</w:t>
+      </w:r>
+    </w:p>
+    <w:p>
+      <w:pPr>
+        <w:rPr>
+          <w:rFonts w:ascii="Amasis MT Pro" w:hAnsi="Amasis MT Pro" w:cstheme="minorHAnsi"/>
+          <w:b/>
+          <w:bCs/>
+          <w:sz w:val="28"/>
+          <w:szCs w:val="28"/>
+        </w:rPr>
+      </w:pPr>
+    </w:p>
+    <w:p/>
+    <w:p/>
+    <w:p/>
+    <w:p/>
+    <w:p>
+      <w:pPr>
+        <w:spacing w:line="480" w:lineRule="auto"/>
+        <w:rPr>
+          <w:rFonts w:ascii="Amasis MT Pro" w:hAnsi="Amasis MT Pro" w:cstheme="minorHAnsi"/>
+          <w:b/>
+          <w:bCs/>
+          <w:sz w:val="40"/>
+          <w:szCs w:val="40"/>
+        </w:rPr>
+      </w:pPr>
+      <w:r>
+        <w:rPr>
+          <w:rFonts w:ascii="Amasis MT Pro" w:hAnsi="Amasis MT Pro" w:cstheme="minorHAnsi"/>
+          <w:b/>
+          <w:bCs/>
+          <w:sz w:val="40"/>
+          <w:szCs w:val="40"/>
+        </w:rPr>
+        <w:t>REFERÊNCIAS BIBLIOGRÁFICAS</w:t>
       </w:r>
     </w:p>
     <w:p/>
     <w:p/>
     <w:sectPr>
-      <w:footerReference w:type="default" r:id="rId9"/>
+      <w:footerReference w:type="first" r:id="rId11"/>
       <w:pgSz w:w="11906" w:h="16838"/>
       <w:pgMar w:top="1417" w:right="1701" w:bottom="1417" w:left="1701" w:header="708" w:footer="708" w:gutter="0"/>
       <w:cols w:space="708"/>
@@ -1252,13 +1418,107 @@
 
 <file path=word/footer1.xml><?xml version="1.0" encoding="utf-8"?>
 <w:ftr xmlns:wpc="http://schemas.microsoft.com/office/word/2010/wordprocessingCanvas" xmlns:cx="http://schemas.microsoft.com/office/drawing/2014/chartex" xmlns:cx1="http://schemas.microsoft.com/office/drawing/2015/9/8/chartex" xmlns:cx2="http://schemas.microsoft.com/office/drawing/2015/10/21/chartex" xmlns:cx3="http://schemas.microsoft.com/office/drawing/2016/5/9/chartex" xmlns:cx4="http://schemas.microsoft.com/office/drawing/2016/5/10/chartex" xmlns:cx5="http://schemas.microsoft.com/office/drawing/2016/5/11/chartex" xmlns:cx6="http://schemas.microsoft.com/office/drawing/2016/5/12/chartex" xmlns:cx7="http://schemas.microsoft.com/office/drawing/2016/5/13/chartex" xmlns:cx8="http://schemas.microsoft.com/office/drawing/2016/5/14/chartex" xmlns:mc="http://schemas.openxmlformats.org/markup-compatibility/2006" xmlns:aink="http://schemas.microsoft.com/office/drawing/2016/ink" xmlns:am3d="http://schemas.microsoft.com/office/drawing/2017/model3d" xmlns:o="urn:schemas-microsoft-com:office:office" xmlns:oel="http://schemas.microsoft.com/office/2019/extlst" xmlns:r="http://schemas.openxmlformats.org/officeDocument/2006/relationships" xmlns:m="http://schemas.openxmlformats.org/officeDocument/2006/math" xmlns:v="urn:schemas-microsoft-com:vml" xmlns:wp14="http://schemas.microsoft.com/office/word/2010/wordprocessingDrawing" xmlns:wp="http://schemas.openxmlformats.org/drawingml/2006/wordprocessingDrawing" xmlns:w10="urn:schemas-microsoft-com:office:word" xmlns:w="http://schemas.openxmlformats.org/wordprocessingml/2006/main" xmlns:w14="http://schemas.microsoft.com/office/word/2010/wordml" xmlns:w15="http://schemas.microsoft.com/office/word/2012/wordml" xmlns:w16cex="http://schemas.microsoft.com/office/word/2018/wordml/cex" xmlns:w16cid="http://schemas.microsoft.com/office/word/2016/wordml/cid" xmlns:w16="http://schemas.microsoft.com/office/word/2018/wordml" xmlns:w16sdtdh="http://schemas.microsoft.com/office/word/2020/wordml/sdtdatahash" xmlns:w16se="http://schemas.microsoft.com/office/word/2015/wordml/symex" xmlns:wpg="http://schemas.microsoft.com/office/word/2010/wordprocessingGroup" xmlns:wpi="http://schemas.microsoft.com/office/word/2010/wordprocessingInk" xmlns:wne="http://schemas.microsoft.com/office/word/2006/wordml" xmlns:wps="http://schemas.microsoft.com/office/word/2010/wordprocessingShape" mc:Ignorable="w14 w15 w16se w16cid w16 w16cex w16sdtdh wp14">
+  <w:sdt>
+    <w:sdtPr>
+      <w:id w:val="-1861579832"/>
+      <w:docPartObj>
+        <w:docPartGallery w:val="Page Numbers (Bottom of Page)"/>
+        <w:docPartUnique/>
+      </w:docPartObj>
+    </w:sdtPr>
+    <w:sdtContent>
+      <w:p>
+        <w:pPr>
+          <w:pStyle w:val="Rodap"/>
+          <w:jc w:val="right"/>
+        </w:pPr>
+        <w:r>
+          <w:fldChar w:fldCharType="begin"/>
+        </w:r>
+        <w:r>
+          <w:instrText>PAGE   \* MERGEFORMAT</w:instrText>
+        </w:r>
+        <w:r>
+          <w:fldChar w:fldCharType="separate"/>
+        </w:r>
+        <w:r>
+          <w:t>2</w:t>
+        </w:r>
+        <w:r>
+          <w:fldChar w:fldCharType="end"/>
+        </w:r>
+      </w:p>
+    </w:sdtContent>
+  </w:sdt>
   <w:p>
     <w:pPr>
       <w:pStyle w:val="Rodap"/>
     </w:pPr>
+  </w:p>
+</w:ftr>
+</file>
+
+<file path=word/footer2.xml><?xml version="1.0" encoding="utf-8"?>
+<w:ftr xmlns:wpc="http://schemas.microsoft.com/office/word/2010/wordprocessingCanvas" xmlns:cx="http://schemas.microsoft.com/office/drawing/2014/chartex" xmlns:cx1="http://schemas.microsoft.com/office/drawing/2015/9/8/chartex" xmlns:cx2="http://schemas.microsoft.com/office/drawing/2015/10/21/chartex" xmlns:cx3="http://schemas.microsoft.com/office/drawing/2016/5/9/chartex" xmlns:cx4="http://schemas.microsoft.com/office/drawing/2016/5/10/chartex" xmlns:cx5="http://schemas.microsoft.com/office/drawing/2016/5/11/chartex" xmlns:cx6="http://schemas.microsoft.com/office/drawing/2016/5/12/chartex" xmlns:cx7="http://schemas.microsoft.com/office/drawing/2016/5/13/chartex" xmlns:cx8="http://schemas.microsoft.com/office/drawing/2016/5/14/chartex" xmlns:mc="http://schemas.openxmlformats.org/markup-compatibility/2006" xmlns:aink="http://schemas.microsoft.com/office/drawing/2016/ink" xmlns:am3d="http://schemas.microsoft.com/office/drawing/2017/model3d" xmlns:o="urn:schemas-microsoft-com:office:office" xmlns:oel="http://schemas.microsoft.com/office/2019/extlst" xmlns:r="http://schemas.openxmlformats.org/officeDocument/2006/relationships" xmlns:m="http://schemas.openxmlformats.org/officeDocument/2006/math" xmlns:v="urn:schemas-microsoft-com:vml" xmlns:wp14="http://schemas.microsoft.com/office/word/2010/wordprocessingDrawing" xmlns:wp="http://schemas.openxmlformats.org/drawingml/2006/wordprocessingDrawing" xmlns:w10="urn:schemas-microsoft-com:office:word" xmlns:w="http://schemas.openxmlformats.org/wordprocessingml/2006/main" xmlns:w14="http://schemas.microsoft.com/office/word/2010/wordml" xmlns:w15="http://schemas.microsoft.com/office/word/2012/wordml" xmlns:w16cex="http://schemas.microsoft.com/office/word/2018/wordml/cex" xmlns:w16cid="http://schemas.microsoft.com/office/word/2016/wordml/cid" xmlns:w16="http://schemas.microsoft.com/office/word/2018/wordml" xmlns:w16sdtdh="http://schemas.microsoft.com/office/word/2020/wordml/sdtdatahash" xmlns:w16se="http://schemas.microsoft.com/office/word/2015/wordml/symex" xmlns:wpg="http://schemas.microsoft.com/office/word/2010/wordprocessingGroup" xmlns:wpi="http://schemas.microsoft.com/office/word/2010/wordprocessingInk" xmlns:wne="http://schemas.microsoft.com/office/word/2006/wordml" xmlns:wps="http://schemas.microsoft.com/office/word/2010/wordprocessingShape" mc:Ignorable="w14 w15 w16se w16cid w16 w16cex w16sdtdh wp14">
+  <w:p>
+    <w:pPr>
+      <w:pStyle w:val="Rodap"/>
+      <w:tabs>
+        <w:tab w:val="clear" w:pos="4252"/>
+        <w:tab w:val="clear" w:pos="8504"/>
+        <w:tab w:val="left" w:pos="6829"/>
+      </w:tabs>
+    </w:pPr>
     <w:r>
-      <w:t>3</w:t>
+      <w:tab/>
     </w:r>
+  </w:p>
+</w:ftr>
+</file>
+
+<file path=word/footer3.xml><?xml version="1.0" encoding="utf-8"?>
+<w:ftr xmlns:wpc="http://schemas.microsoft.com/office/word/2010/wordprocessingCanvas" xmlns:cx="http://schemas.microsoft.com/office/drawing/2014/chartex" xmlns:cx1="http://schemas.microsoft.com/office/drawing/2015/9/8/chartex" xmlns:cx2="http://schemas.microsoft.com/office/drawing/2015/10/21/chartex" xmlns:cx3="http://schemas.microsoft.com/office/drawing/2016/5/9/chartex" xmlns:cx4="http://schemas.microsoft.com/office/drawing/2016/5/10/chartex" xmlns:cx5="http://schemas.microsoft.com/office/drawing/2016/5/11/chartex" xmlns:cx6="http://schemas.microsoft.com/office/drawing/2016/5/12/chartex" xmlns:cx7="http://schemas.microsoft.com/office/drawing/2016/5/13/chartex" xmlns:cx8="http://schemas.microsoft.com/office/drawing/2016/5/14/chartex" xmlns:mc="http://schemas.openxmlformats.org/markup-compatibility/2006" xmlns:aink="http://schemas.microsoft.com/office/drawing/2016/ink" xmlns:am3d="http://schemas.microsoft.com/office/drawing/2017/model3d" xmlns:o="urn:schemas-microsoft-com:office:office" xmlns:oel="http://schemas.microsoft.com/office/2019/extlst" xmlns:r="http://schemas.openxmlformats.org/officeDocument/2006/relationships" xmlns:m="http://schemas.openxmlformats.org/officeDocument/2006/math" xmlns:v="urn:schemas-microsoft-com:vml" xmlns:wp14="http://schemas.microsoft.com/office/word/2010/wordprocessingDrawing" xmlns:wp="http://schemas.openxmlformats.org/drawingml/2006/wordprocessingDrawing" xmlns:w10="urn:schemas-microsoft-com:office:word" xmlns:w="http://schemas.openxmlformats.org/wordprocessingml/2006/main" xmlns:w14="http://schemas.microsoft.com/office/word/2010/wordml" xmlns:w15="http://schemas.microsoft.com/office/word/2012/wordml" xmlns:w16cex="http://schemas.microsoft.com/office/word/2018/wordml/cex" xmlns:w16cid="http://schemas.microsoft.com/office/word/2016/wordml/cid" xmlns:w16="http://schemas.microsoft.com/office/word/2018/wordml" xmlns:w16sdtdh="http://schemas.microsoft.com/office/word/2020/wordml/sdtdatahash" xmlns:w16se="http://schemas.microsoft.com/office/word/2015/wordml/symex" xmlns:wpg="http://schemas.microsoft.com/office/word/2010/wordprocessingGroup" xmlns:wpi="http://schemas.microsoft.com/office/word/2010/wordprocessingInk" xmlns:wne="http://schemas.microsoft.com/office/word/2006/wordml" xmlns:wps="http://schemas.microsoft.com/office/word/2010/wordprocessingShape" mc:Ignorable="w14 w15 w16se w16cid w16 w16cex w16sdtdh wp14">
+  <w:sdt>
+    <w:sdtPr>
+      <w:id w:val="-1739089187"/>
+      <w:docPartObj>
+        <w:docPartGallery w:val="Page Numbers (Bottom of Page)"/>
+        <w:docPartUnique/>
+      </w:docPartObj>
+    </w:sdtPr>
+    <w:sdtContent>
+      <w:p>
+        <w:pPr>
+          <w:pStyle w:val="Rodap"/>
+          <w:jc w:val="right"/>
+        </w:pPr>
+        <w:r>
+          <w:fldChar w:fldCharType="begin"/>
+        </w:r>
+        <w:r>
+          <w:instrText>PAGE   \* MERGEFORMAT</w:instrText>
+        </w:r>
+        <w:r>
+          <w:fldChar w:fldCharType="separate"/>
+        </w:r>
+        <w:r>
+          <w:t>2</w:t>
+        </w:r>
+        <w:r>
+          <w:fldChar w:fldCharType="end"/>
+        </w:r>
+      </w:p>
+    </w:sdtContent>
+  </w:sdt>
+  <w:p>
+    <w:pPr>
+      <w:pStyle w:val="Rodap"/>
+      <w:tabs>
+        <w:tab w:val="clear" w:pos="4252"/>
+        <w:tab w:val="clear" w:pos="8504"/>
+        <w:tab w:val="left" w:pos="6829"/>
+      </w:tabs>
+    </w:pPr>
   </w:p>
 </w:ftr>
 </file>
@@ -1403,8 +1663,124 @@
       </w:rPr>
     </w:lvl>
   </w:abstractNum>
+  <w:abstractNum w:abstractNumId="1" w15:restartNumberingAfterBreak="0">
+    <w:nsid w:val="493253F1"/>
+    <w:multiLevelType w:val="hybridMultilevel"/>
+    <w:tmpl w:val="12081C0C"/>
+    <w:lvl w:ilvl="0" w:tplc="08160001">
+      <w:start w:val="1"/>
+      <w:numFmt w:val="bullet"/>
+      <w:lvlText w:val=""/>
+      <w:lvlJc w:val="left"/>
+      <w:pPr>
+        <w:ind w:left="720" w:hanging="360"/>
+      </w:pPr>
+      <w:rPr>
+        <w:rFonts w:ascii="Symbol" w:hAnsi="Symbol" w:hint="default"/>
+      </w:rPr>
+    </w:lvl>
+    <w:lvl w:ilvl="1" w:tplc="08160003" w:tentative="1">
+      <w:start w:val="1"/>
+      <w:numFmt w:val="bullet"/>
+      <w:lvlText w:val="o"/>
+      <w:lvlJc w:val="left"/>
+      <w:pPr>
+        <w:ind w:left="1440" w:hanging="360"/>
+      </w:pPr>
+      <w:rPr>
+        <w:rFonts w:ascii="Courier New" w:hAnsi="Courier New" w:cs="Courier New" w:hint="default"/>
+      </w:rPr>
+    </w:lvl>
+    <w:lvl w:ilvl="2" w:tplc="08160005" w:tentative="1">
+      <w:start w:val="1"/>
+      <w:numFmt w:val="bullet"/>
+      <w:lvlText w:val=""/>
+      <w:lvlJc w:val="left"/>
+      <w:pPr>
+        <w:ind w:left="2160" w:hanging="360"/>
+      </w:pPr>
+      <w:rPr>
+        <w:rFonts w:ascii="Wingdings" w:hAnsi="Wingdings" w:hint="default"/>
+      </w:rPr>
+    </w:lvl>
+    <w:lvl w:ilvl="3" w:tplc="08160001" w:tentative="1">
+      <w:start w:val="1"/>
+      <w:numFmt w:val="bullet"/>
+      <w:lvlText w:val=""/>
+      <w:lvlJc w:val="left"/>
+      <w:pPr>
+        <w:ind w:left="2880" w:hanging="360"/>
+      </w:pPr>
+      <w:rPr>
+        <w:rFonts w:ascii="Symbol" w:hAnsi="Symbol" w:hint="default"/>
+      </w:rPr>
+    </w:lvl>
+    <w:lvl w:ilvl="4" w:tplc="08160003" w:tentative="1">
+      <w:start w:val="1"/>
+      <w:numFmt w:val="bullet"/>
+      <w:lvlText w:val="o"/>
+      <w:lvlJc w:val="left"/>
+      <w:pPr>
+        <w:ind w:left="3600" w:hanging="360"/>
+      </w:pPr>
+      <w:rPr>
+        <w:rFonts w:ascii="Courier New" w:hAnsi="Courier New" w:cs="Courier New" w:hint="default"/>
+      </w:rPr>
+    </w:lvl>
+    <w:lvl w:ilvl="5" w:tplc="08160005" w:tentative="1">
+      <w:start w:val="1"/>
+      <w:numFmt w:val="bullet"/>
+      <w:lvlText w:val=""/>
+      <w:lvlJc w:val="left"/>
+      <w:pPr>
+        <w:ind w:left="4320" w:hanging="360"/>
+      </w:pPr>
+      <w:rPr>
+        <w:rFonts w:ascii="Wingdings" w:hAnsi="Wingdings" w:hint="default"/>
+      </w:rPr>
+    </w:lvl>
+    <w:lvl w:ilvl="6" w:tplc="08160001" w:tentative="1">
+      <w:start w:val="1"/>
+      <w:numFmt w:val="bullet"/>
+      <w:lvlText w:val=""/>
+      <w:lvlJc w:val="left"/>
+      <w:pPr>
+        <w:ind w:left="5040" w:hanging="360"/>
+      </w:pPr>
+      <w:rPr>
+        <w:rFonts w:ascii="Symbol" w:hAnsi="Symbol" w:hint="default"/>
+      </w:rPr>
+    </w:lvl>
+    <w:lvl w:ilvl="7" w:tplc="08160003" w:tentative="1">
+      <w:start w:val="1"/>
+      <w:numFmt w:val="bullet"/>
+      <w:lvlText w:val="o"/>
+      <w:lvlJc w:val="left"/>
+      <w:pPr>
+        <w:ind w:left="5760" w:hanging="360"/>
+      </w:pPr>
+      <w:rPr>
+        <w:rFonts w:ascii="Courier New" w:hAnsi="Courier New" w:cs="Courier New" w:hint="default"/>
+      </w:rPr>
+    </w:lvl>
+    <w:lvl w:ilvl="8" w:tplc="08160005" w:tentative="1">
+      <w:start w:val="1"/>
+      <w:numFmt w:val="bullet"/>
+      <w:lvlText w:val=""/>
+      <w:lvlJc w:val="left"/>
+      <w:pPr>
+        <w:ind w:left="6480" w:hanging="360"/>
+      </w:pPr>
+      <w:rPr>
+        <w:rFonts w:ascii="Wingdings" w:hAnsi="Wingdings" w:hint="default"/>
+      </w:rPr>
+    </w:lvl>
+  </w:abstractNum>
   <w:num w:numId="1" w16cid:durableId="542913277">
     <w:abstractNumId w:val="0"/>
+  </w:num>
+  <w:num w:numId="2" w16cid:durableId="1874613995">
+    <w:abstractNumId w:val="1"/>
   </w:num>
 </w:numbering>
 </file>

</xml_diff>